<commit_message>
Add tests for Zettel inheritance and verify Level 45 fix
- Implemented `test_level49_inheritance.py` to validate Zettel class inheritance requirements.
- Created `test_user_code_level45.py` for user code in Level 45.
- Developed `verify_level45_fix.py` for visual verification of Level 45 changes, ensuring no tree tiles are visible.
</commit_message>
<xml_diff>
--- a/Material/4 - Methoden.docx
+++ b/Material/4 - Methoden.docx
@@ -286,22 +286,176 @@
           <w:rFonts w:asciiTheme="minorHAnsi" w:hAnsiTheme="minorHAnsi" w:cstheme="minorHAnsi"/>
           <w:bCs/>
         </w:rPr>
-        <w:t xml:space="preserve">Laden Sie die </w:t>
-      </w:r>
+        <w:t>Laden Sie Level 9 und testen Sie die folgende vorgeschlagene Lösung:</w:t>
+      </w:r>
+    </w:p>
+    <w:p>
+      <w:pPr>
+        <w:pStyle w:val="Listenabsatz"/>
+        <w:ind w:left="360"/>
+        <w:jc w:val="both"/>
+        <w:rPr>
+          <w:rFonts w:asciiTheme="minorHAnsi" w:hAnsiTheme="minorHAnsi" w:cstheme="minorHAnsi"/>
+          <w:bCs/>
+        </w:rPr>
+      </w:pPr>
+    </w:p>
+    <w:p>
+      <w:pPr>
+        <w:pStyle w:val="Listenabsatz"/>
+        <w:ind w:left="360"/>
+        <w:jc w:val="both"/>
+        <w:rPr>
+          <w:rFonts w:ascii="Consolas" w:hAnsi="Consolas" w:cstheme="minorHAnsi"/>
+          <w:bCs/>
+          <w:sz w:val="22"/>
+          <w:szCs w:val="22"/>
+          <w:lang w:val="en-US"/>
+        </w:rPr>
+      </w:pPr>
+      <w:r>
+        <w:rPr>
+          <w:rFonts w:ascii="Consolas" w:hAnsi="Consolas" w:cstheme="minorHAnsi"/>
+          <w:bCs/>
+          <w:sz w:val="22"/>
+          <w:szCs w:val="22"/>
+          <w:lang w:val="en-US"/>
+        </w:rPr>
+        <w:t>held.links()</w:t>
+      </w:r>
+    </w:p>
+    <w:p>
+      <w:pPr>
+        <w:pStyle w:val="Listenabsatz"/>
+        <w:ind w:left="360"/>
+        <w:jc w:val="both"/>
+        <w:rPr>
+          <w:rFonts w:ascii="Consolas" w:hAnsi="Consolas" w:cstheme="minorHAnsi"/>
+          <w:bCs/>
+          <w:sz w:val="22"/>
+          <w:szCs w:val="22"/>
+          <w:lang w:val="en-US"/>
+        </w:rPr>
+      </w:pPr>
       <w:r>
         <w:rPr>
           <w:rFonts w:ascii="Consolas" w:hAnsi="Consolas" w:cstheme="minorHAnsi"/>
           <w:b/>
           <w:bCs/>
-        </w:rPr>
-        <w:t>beispiel_8_3_2.py</w:t>
-      </w:r>
-      <w:r>
-        <w:rPr>
-          <w:rFonts w:asciiTheme="minorHAnsi" w:hAnsiTheme="minorHAnsi" w:cstheme="minorHAnsi"/>
-          <w:bCs/>
-        </w:rPr>
-        <w:t xml:space="preserve"> von der OSS herunter und führen Sie diese aus. </w:t>
+          <w:color w:val="7030A0"/>
+          <w:sz w:val="22"/>
+          <w:szCs w:val="22"/>
+          <w:lang w:val="en-US"/>
+        </w:rPr>
+        <w:t>for</w:t>
+      </w:r>
+      <w:r>
+        <w:rPr>
+          <w:rFonts w:ascii="Consolas" w:hAnsi="Consolas" w:cstheme="minorHAnsi"/>
+          <w:bCs/>
+          <w:color w:val="7030A0"/>
+          <w:sz w:val="22"/>
+          <w:szCs w:val="22"/>
+          <w:lang w:val="en-US"/>
+        </w:rPr>
+        <w:t xml:space="preserve"> </w:t>
+      </w:r>
+      <w:r>
+        <w:rPr>
+          <w:rFonts w:ascii="Consolas" w:hAnsi="Consolas" w:cstheme="minorHAnsi"/>
+          <w:bCs/>
+          <w:sz w:val="22"/>
+          <w:szCs w:val="22"/>
+          <w:lang w:val="en-US"/>
+        </w:rPr>
+        <w:t xml:space="preserve">i </w:t>
+      </w:r>
+      <w:r>
+        <w:rPr>
+          <w:rFonts w:ascii="Consolas" w:hAnsi="Consolas" w:cstheme="minorHAnsi"/>
+          <w:b/>
+          <w:bCs/>
+          <w:color w:val="7030A0"/>
+          <w:sz w:val="22"/>
+          <w:szCs w:val="22"/>
+          <w:lang w:val="en-US"/>
+        </w:rPr>
+        <w:t>in</w:t>
+      </w:r>
+      <w:r>
+        <w:rPr>
+          <w:rFonts w:ascii="Consolas" w:hAnsi="Consolas" w:cstheme="minorHAnsi"/>
+          <w:bCs/>
+          <w:color w:val="7030A0"/>
+          <w:sz w:val="22"/>
+          <w:szCs w:val="22"/>
+          <w:lang w:val="en-US"/>
+        </w:rPr>
+        <w:t xml:space="preserve"> range</w:t>
+      </w:r>
+      <w:r>
+        <w:rPr>
+          <w:rFonts w:ascii="Consolas" w:hAnsi="Consolas" w:cstheme="minorHAnsi"/>
+          <w:bCs/>
+          <w:sz w:val="22"/>
+          <w:szCs w:val="22"/>
+          <w:lang w:val="en-US"/>
+        </w:rPr>
+        <w:t>(7):</w:t>
+      </w:r>
+    </w:p>
+    <w:p>
+      <w:pPr>
+        <w:pStyle w:val="Listenabsatz"/>
+        <w:ind w:left="360"/>
+        <w:jc w:val="both"/>
+        <w:rPr>
+          <w:rFonts w:ascii="Consolas" w:hAnsi="Consolas" w:cstheme="minorHAnsi"/>
+          <w:bCs/>
+          <w:sz w:val="22"/>
+          <w:szCs w:val="22"/>
+        </w:rPr>
+      </w:pPr>
+      <w:r>
+        <w:rPr>
+          <w:rFonts w:ascii="Consolas" w:hAnsi="Consolas" w:cstheme="minorHAnsi"/>
+          <w:bCs/>
+          <w:sz w:val="22"/>
+          <w:szCs w:val="22"/>
+          <w:lang w:val="en-US"/>
+        </w:rPr>
+        <w:t xml:space="preserve">    </w:t>
+      </w:r>
+      <w:r>
+        <w:rPr>
+          <w:rFonts w:ascii="Consolas" w:hAnsi="Consolas" w:cstheme="minorHAnsi"/>
+          <w:bCs/>
+          <w:sz w:val="22"/>
+          <w:szCs w:val="22"/>
+        </w:rPr>
+        <w:t>held.geh()</w:t>
+      </w:r>
+    </w:p>
+    <w:p>
+      <w:pPr>
+        <w:pStyle w:val="Listenabsatz"/>
+        <w:ind w:left="360"/>
+        <w:jc w:val="both"/>
+        <w:rPr>
+          <w:rFonts w:ascii="Consolas" w:hAnsi="Consolas" w:cstheme="minorHAnsi"/>
+          <w:bCs/>
+          <w:sz w:val="22"/>
+          <w:szCs w:val="22"/>
+        </w:rPr>
+      </w:pPr>
+      <w:r>
+        <w:rPr>
+          <w:rFonts w:ascii="Consolas" w:hAnsi="Consolas" w:cstheme="minorHAnsi"/>
+          <w:bCs/>
+          <w:sz w:val="22"/>
+          <w:szCs w:val="22"/>
+        </w:rPr>
+        <w:t xml:space="preserve">    held.nimm_herz() </w:t>
       </w:r>
     </w:p>
     <w:p>
@@ -388,53 +542,22 @@
         <w:rPr>
           <w:rFonts w:asciiTheme="minorHAnsi" w:hAnsiTheme="minorHAnsi" w:cstheme="minorHAnsi"/>
           <w:bCs/>
-        </w:rPr>
-        <w:t xml:space="preserve">Lösen Sie selbstständig </w:t>
-      </w:r>
-      <w:r>
-        <w:rPr>
-          <w:rFonts w:asciiTheme="minorHAnsi" w:hAnsiTheme="minorHAnsi" w:cstheme="minorHAnsi"/>
-          <w:b/>
-          <w:bCs/>
-        </w:rPr>
-        <w:t>Level 10</w:t>
-      </w:r>
-      <w:r>
-        <w:rPr>
-          <w:rFonts w:asciiTheme="minorHAnsi" w:hAnsiTheme="minorHAnsi" w:cstheme="minorHAnsi"/>
-          <w:bCs/>
-        </w:rPr>
-        <w:t>. Hier müssen Sie auch den Knappen verwenden, welcher die gleiche Fähigkeit besitzt.</w:t>
-      </w:r>
-    </w:p>
-    <w:p>
-      <w:pPr>
-        <w:pStyle w:val="Listenabsatz"/>
-        <w:rPr>
-          <w:rFonts w:asciiTheme="minorHAnsi" w:hAnsiTheme="minorHAnsi" w:cstheme="minorHAnsi"/>
-          <w:bCs/>
-        </w:rPr>
-      </w:pPr>
-      <w:r>
-        <w:rPr>
-          <w:rFonts w:asciiTheme="minorHAnsi" w:hAnsiTheme="minorHAnsi" w:cstheme="minorHAnsi"/>
-          <w:bCs/>
           <w:noProof/>
         </w:rPr>
         <mc:AlternateContent>
           <mc:Choice Requires="wps">
             <w:drawing>
-              <wp:anchor distT="45720" distB="45720" distL="114300" distR="114300" simplePos="0" relativeHeight="251662336" behindDoc="0" locked="0" layoutInCell="1" allowOverlap="1" wp14:anchorId="42AF9262" wp14:editId="648F850D">
+              <wp:anchor distT="45720" distB="45720" distL="114300" distR="114300" simplePos="0" relativeHeight="251668480" behindDoc="0" locked="0" layoutInCell="1" allowOverlap="1" wp14:anchorId="25AF3544" wp14:editId="4D9B4194">
                 <wp:simplePos x="0" y="0"/>
                 <wp:positionH relativeFrom="column">
-                  <wp:posOffset>0</wp:posOffset>
+                  <wp:posOffset>575010</wp:posOffset>
                 </wp:positionH>
                 <wp:positionV relativeFrom="paragraph">
-                  <wp:posOffset>426085</wp:posOffset>
+                  <wp:posOffset>545464</wp:posOffset>
                 </wp:positionV>
-                <wp:extent cx="5914390" cy="1404620"/>
-                <wp:effectExtent l="0" t="0" r="0" b="0"/>
-                <wp:wrapTopAndBottom/>
+                <wp:extent cx="5491480" cy="1404620"/>
+                <wp:effectExtent l="0" t="0" r="0" b="3810"/>
+                <wp:wrapSquare wrapText="bothSides"/>
                 <wp:docPr id="1732521955" name="Textfeld 2"/>
                 <wp:cNvGraphicFramePr>
                   <a:graphicFrameLocks xmlns:a="http://schemas.openxmlformats.org/drawingml/2006/main"/>
@@ -448,7 +571,7 @@
                       <wps:spPr bwMode="auto">
                         <a:xfrm rot="10800000">
                           <a:off x="0" y="0"/>
-                          <a:ext cx="5914390" cy="1404620"/>
+                          <a:ext cx="5491480" cy="1404620"/>
                         </a:xfrm>
                         <a:prstGeom prst="rect">
                           <a:avLst/>
@@ -493,11 +616,11 @@
           </mc:Choice>
           <mc:Fallback>
             <w:pict>
-              <v:shapetype w14:anchorId="42AF9262" id="_x0000_t202" coordsize="21600,21600" o:spt="202" path="m,l,21600r21600,l21600,xe">
+              <v:shapetype w14:anchorId="25AF3544" id="_x0000_t202" coordsize="21600,21600" o:spt="202" path="m,l,21600r21600,l21600,xe">
                 <v:stroke joinstyle="miter"/>
                 <v:path gradientshapeok="t" o:connecttype="rect"/>
               </v:shapetype>
-              <v:shape id="Textfeld 2" o:spid="_x0000_s1026" type="#_x0000_t202" style="position:absolute;left:0;text-align:left;margin-left:0;margin-top:33.55pt;width:465.7pt;height:110.6pt;rotation:180;z-index:251662336;visibility:visible;mso-wrap-style:square;mso-width-percent:0;mso-height-percent:0;mso-wrap-distance-left:9pt;mso-wrap-distance-top:3.6pt;mso-wrap-distance-right:9pt;mso-wrap-distance-bottom:3.6pt;mso-position-horizontal:absolute;mso-position-horizontal-relative:text;mso-position-vertical:absolute;mso-position-vertical-relative:text;mso-width-percent:0;mso-height-percent:0;mso-width-relative:margin;mso-height-relative:margin;v-text-anchor:top" o:gfxdata="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" filled="f" stroked="f">
+              <v:shape id="Textfeld 2" o:spid="_x0000_s1026" type="#_x0000_t202" style="position:absolute;left:0;text-align:left;margin-left:45.3pt;margin-top:42.95pt;width:432.4pt;height:110.6pt;rotation:180;z-index:251668480;visibility:visible;mso-wrap-style:square;mso-width-percent:0;mso-height-percent:0;mso-wrap-distance-left:9pt;mso-wrap-distance-top:3.6pt;mso-wrap-distance-right:9pt;mso-wrap-distance-bottom:3.6pt;mso-position-horizontal:absolute;mso-position-horizontal-relative:text;mso-position-vertical:absolute;mso-position-vertical-relative:text;mso-width-percent:0;mso-height-percent:0;mso-width-relative:margin;mso-height-relative:margin;v-text-anchor:top" o:gfxdata="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" filled="f" stroked="f">
                 <v:textbox style="mso-fit-shape-to-text:t">
                   <w:txbxContent>
                     <w:p>
@@ -513,12 +636,43 @@
                     </w:p>
                   </w:txbxContent>
                 </v:textbox>
-                <w10:wrap type="topAndBottom"/>
+                <w10:wrap type="square"/>
               </v:shape>
             </w:pict>
           </mc:Fallback>
         </mc:AlternateContent>
       </w:r>
+      <w:r>
+        <w:rPr>
+          <w:rFonts w:asciiTheme="minorHAnsi" w:hAnsiTheme="minorHAnsi" w:cstheme="minorHAnsi"/>
+          <w:bCs/>
+        </w:rPr>
+        <w:t xml:space="preserve">Lösen Sie selbstständig </w:t>
+      </w:r>
+      <w:r>
+        <w:rPr>
+          <w:rFonts w:asciiTheme="minorHAnsi" w:hAnsiTheme="minorHAnsi" w:cstheme="minorHAnsi"/>
+          <w:b/>
+          <w:bCs/>
+        </w:rPr>
+        <w:t>Level 10</w:t>
+      </w:r>
+      <w:r>
+        <w:rPr>
+          <w:rFonts w:asciiTheme="minorHAnsi" w:hAnsiTheme="minorHAnsi" w:cstheme="minorHAnsi"/>
+          <w:bCs/>
+        </w:rPr>
+        <w:t>. Hier müssen Sie auch den Knappen verwenden, welcher die gleiche Fähigkeit besitzt.</w:t>
+      </w:r>
+    </w:p>
+    <w:p>
+      <w:pPr>
+        <w:pStyle w:val="Listenabsatz"/>
+        <w:rPr>
+          <w:rFonts w:asciiTheme="minorHAnsi" w:hAnsiTheme="minorHAnsi" w:cstheme="minorHAnsi"/>
+          <w:bCs/>
+        </w:rPr>
+      </w:pPr>
     </w:p>
     <w:p>
       <w:pPr>
@@ -571,7 +725,7 @@
           <w:rFonts w:asciiTheme="minorHAnsi" w:hAnsiTheme="minorHAnsi" w:cstheme="minorHAnsi"/>
           <w:bCs/>
         </w:rPr>
-        <w:t xml:space="preserve">Betrachten Sie (mit jeweils „leeren“ Programmen) </w:t>
+        <w:t xml:space="preserve">Betrachten Sie </w:t>
       </w:r>
       <w:r>
         <w:rPr>
@@ -601,32 +755,7 @@
           <w:rFonts w:asciiTheme="minorHAnsi" w:hAnsiTheme="minorHAnsi" w:cstheme="minorHAnsi"/>
           <w:bCs/>
         </w:rPr>
-        <w:t>. Ihr Ziel soll es nun sein, beide Level mit dem gleichen Code zu lösen, d.h. Ihr Programm aus Level 11 soll auch Level 12 lösen und umgekehrt.</w:t>
-      </w:r>
-    </w:p>
-    <w:p>
-      <w:pPr>
-        <w:jc w:val="both"/>
-        <w:rPr>
-          <w:rFonts w:asciiTheme="minorHAnsi" w:hAnsiTheme="minorHAnsi" w:cstheme="minorHAnsi"/>
-          <w:bCs/>
-        </w:rPr>
-      </w:pPr>
-    </w:p>
-    <w:p>
-      <w:pPr>
-        <w:jc w:val="both"/>
-        <w:rPr>
-          <w:rFonts w:asciiTheme="minorHAnsi" w:hAnsiTheme="minorHAnsi" w:cstheme="minorHAnsi"/>
-          <w:bCs/>
-        </w:rPr>
-      </w:pPr>
-      <w:r>
-        <w:rPr>
-          <w:rFonts w:asciiTheme="minorHAnsi" w:hAnsiTheme="minorHAnsi" w:cstheme="minorHAnsi"/>
-          <w:bCs/>
-        </w:rPr>
-        <w:t xml:space="preserve">Dies können wir durch das Einbinden einer </w:t>
+        <w:t xml:space="preserve">. Ihr Ziel soll es nun sein, beide Level mit dem gleichen Code zu lösen, d.h. Ihr Programm aus Level 11 soll auch Level 12 lösen und umgekehrt. Dies können wir durch das Einbinden einer </w:t>
       </w:r>
       <w:r>
         <w:rPr>
@@ -662,7 +791,7 @@
         <mc:AlternateContent>
           <mc:Choice Requires="wps">
             <w:drawing>
-              <wp:anchor distT="45720" distB="45720" distL="114300" distR="114300" simplePos="0" relativeHeight="251659264" behindDoc="0" locked="0" layoutInCell="1" allowOverlap="1" wp14:anchorId="70F0408D" wp14:editId="4BE95297">
+              <wp:anchor distT="45720" distB="45720" distL="114300" distR="114300" simplePos="0" relativeHeight="251665408" behindDoc="0" locked="0" layoutInCell="1" allowOverlap="1" wp14:anchorId="582F965E" wp14:editId="34A8788E">
                 <wp:simplePos x="0" y="0"/>
                 <wp:positionH relativeFrom="column">
                   <wp:posOffset>-60941</wp:posOffset>
@@ -731,7 +860,7 @@
           </mc:Choice>
           <mc:Fallback>
             <w:pict>
-              <v:shape w14:anchorId="70F0408D" id="_x0000_s1027" type="#_x0000_t202" style="position:absolute;left:0;text-align:left;margin-left:-4.8pt;margin-top:33.25pt;width:465.7pt;height:110.6pt;rotation:180;z-index:251659264;visibility:visible;mso-wrap-style:square;mso-width-percent:0;mso-height-percent:0;mso-wrap-distance-left:9pt;mso-wrap-distance-top:3.6pt;mso-wrap-distance-right:9pt;mso-wrap-distance-bottom:3.6pt;mso-position-horizontal:absolute;mso-position-horizontal-relative:text;mso-position-vertical:absolute;mso-position-vertical-relative:text;mso-width-percent:0;mso-height-percent:0;mso-width-relative:margin;mso-height-relative:margin;v-text-anchor:top" o:gfxdata="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" filled="f" stroked="f">
+              <v:shape w14:anchorId="582F965E" id="_x0000_s1027" type="#_x0000_t202" style="position:absolute;left:0;text-align:left;margin-left:-4.8pt;margin-top:33.25pt;width:465.7pt;height:110.6pt;rotation:180;z-index:251665408;visibility:visible;mso-wrap-style:square;mso-width-percent:0;mso-height-percent:0;mso-wrap-distance-left:9pt;mso-wrap-distance-top:3.6pt;mso-wrap-distance-right:9pt;mso-wrap-distance-bottom:3.6pt;mso-position-horizontal:absolute;mso-position-horizontal-relative:text;mso-position-vertical:absolute;mso-position-vertical-relative:text;mso-width-percent:0;mso-height-percent:0;mso-width-relative:margin;mso-height-relative:margin;v-text-anchor:top" o:gfxdata="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" filled="f" stroked="f">
                 <v:textbox style="mso-fit-shape-to-text:t">
                   <w:txbxContent>
                     <w:p>
@@ -772,7 +901,7 @@
         <mc:AlternateContent>
           <mc:Choice Requires="wps">
             <w:drawing>
-              <wp:anchor distT="45720" distB="45720" distL="114300" distR="114300" simplePos="0" relativeHeight="251660288" behindDoc="0" locked="0" layoutInCell="1" allowOverlap="1" wp14:anchorId="51123DF3" wp14:editId="43DF7DFA">
+              <wp:anchor distT="45720" distB="45720" distL="114300" distR="114300" simplePos="0" relativeHeight="251666432" behindDoc="0" locked="0" layoutInCell="1" allowOverlap="1" wp14:anchorId="3E25A259" wp14:editId="44D2041A">
                 <wp:simplePos x="0" y="0"/>
                 <wp:positionH relativeFrom="column">
                   <wp:posOffset>-60306</wp:posOffset>
@@ -841,7 +970,7 @@
           </mc:Choice>
           <mc:Fallback>
             <w:pict>
-              <v:shape w14:anchorId="51123DF3" id="_x0000_s1028" type="#_x0000_t202" style="position:absolute;left:0;text-align:left;margin-left:-4.75pt;margin-top:41.15pt;width:465.7pt;height:110.6pt;rotation:180;z-index:251660288;visibility:visible;mso-wrap-style:square;mso-width-percent:0;mso-height-percent:0;mso-wrap-distance-left:9pt;mso-wrap-distance-top:3.6pt;mso-wrap-distance-right:9pt;mso-wrap-distance-bottom:3.6pt;mso-position-horizontal:absolute;mso-position-horizontal-relative:text;mso-position-vertical:absolute;mso-position-vertical-relative:text;mso-width-percent:0;mso-height-percent:0;mso-width-relative:margin;mso-height-relative:margin;v-text-anchor:top" o:gfxdata="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" filled="f" stroked="f">
+              <v:shape w14:anchorId="3E25A259" id="_x0000_s1028" type="#_x0000_t202" style="position:absolute;left:0;text-align:left;margin-left:-4.75pt;margin-top:41.15pt;width:465.7pt;height:110.6pt;rotation:180;z-index:251666432;visibility:visible;mso-wrap-style:square;mso-width-percent:0;mso-height-percent:0;mso-wrap-distance-left:9pt;mso-wrap-distance-top:3.6pt;mso-wrap-distance-right:9pt;mso-wrap-distance-bottom:3.6pt;mso-position-horizontal:absolute;mso-position-horizontal-relative:text;mso-position-vertical:absolute;mso-position-vertical-relative:text;mso-width-percent:0;mso-height-percent:0;mso-width-relative:margin;mso-height-relative:margin;v-text-anchor:top" o:gfxdata="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" filled="f" stroked="f">
                 <v:textbox style="mso-fit-shape-to-text:t">
                   <w:txbxContent>
                     <w:p>
@@ -954,7 +1083,7 @@
         <mc:AlternateContent>
           <mc:Choice Requires="wps">
             <w:drawing>
-              <wp:anchor distT="45720" distB="45720" distL="114300" distR="114300" simplePos="0" relativeHeight="251661312" behindDoc="0" locked="0" layoutInCell="1" allowOverlap="1" wp14:anchorId="6FF0AC78" wp14:editId="7F1570D3">
+              <wp:anchor distT="45720" distB="45720" distL="114300" distR="114300" simplePos="0" relativeHeight="251667456" behindDoc="0" locked="0" layoutInCell="1" allowOverlap="1" wp14:anchorId="47F43622" wp14:editId="7ECD8446">
                 <wp:simplePos x="0" y="0"/>
                 <wp:positionH relativeFrom="column">
                   <wp:posOffset>0</wp:posOffset>
@@ -1023,7 +1152,7 @@
           </mc:Choice>
           <mc:Fallback>
             <w:pict>
-              <v:shape w14:anchorId="6FF0AC78" id="_x0000_s1029" type="#_x0000_t202" style="position:absolute;left:0;text-align:left;margin-left:0;margin-top:34.2pt;width:465.7pt;height:110.6pt;rotation:180;z-index:251661312;visibility:visible;mso-wrap-style:square;mso-width-percent:0;mso-height-percent:0;mso-wrap-distance-left:9pt;mso-wrap-distance-top:3.6pt;mso-wrap-distance-right:9pt;mso-wrap-distance-bottom:3.6pt;mso-position-horizontal:absolute;mso-position-horizontal-relative:text;mso-position-vertical:absolute;mso-position-vertical-relative:text;mso-width-percent:0;mso-height-percent:0;mso-width-relative:margin;mso-height-relative:margin;v-text-anchor:top" o:gfxdata="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" filled="f" stroked="f">
+              <v:shape w14:anchorId="47F43622" id="_x0000_s1029" type="#_x0000_t202" style="position:absolute;left:0;text-align:left;margin-left:0;margin-top:34.2pt;width:465.7pt;height:110.6pt;rotation:180;z-index:251667456;visibility:visible;mso-wrap-style:square;mso-width-percent:0;mso-height-percent:0;mso-wrap-distance-left:9pt;mso-wrap-distance-top:3.6pt;mso-wrap-distance-right:9pt;mso-wrap-distance-bottom:3.6pt;mso-position-horizontal:absolute;mso-position-horizontal-relative:text;mso-position-vertical:absolute;mso-position-vertical-relative:text;mso-width-percent:0;mso-height-percent:0;mso-width-relative:margin;mso-height-relative:margin;v-text-anchor:top" o:gfxdata="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" filled="f" stroked="f">
                 <v:textbox style="mso-fit-shape-to-text:t">
                   <w:txbxContent>
                     <w:p>
@@ -1085,24 +1214,6 @@
         <w:spacing w:line="276" w:lineRule="auto"/>
         <w:rPr>
           <w:rFonts w:asciiTheme="minorHAnsi" w:hAnsiTheme="minorHAnsi" w:cstheme="minorHAnsi"/>
-          <w:bCs/>
-          <w:i/>
-        </w:rPr>
-      </w:pPr>
-      <w:r>
-        <w:rPr>
-          <w:rFonts w:asciiTheme="minorHAnsi" w:hAnsiTheme="minorHAnsi" w:cstheme="minorHAnsi"/>
-          <w:bCs/>
-          <w:i/>
-        </w:rPr>
-        <w:br w:type="page"/>
-      </w:r>
-    </w:p>
-    <w:p>
-      <w:pPr>
-        <w:spacing w:line="276" w:lineRule="auto"/>
-        <w:rPr>
-          <w:rFonts w:asciiTheme="minorHAnsi" w:hAnsiTheme="minorHAnsi" w:cstheme="minorHAnsi"/>
           <w:b/>
           <w:bCs/>
         </w:rPr>
@@ -1207,56 +1318,6 @@
     </w:p>
     <w:p>
       <w:pPr>
-        <w:spacing w:line="276" w:lineRule="auto"/>
-        <w:jc w:val="both"/>
-        <w:rPr>
-          <w:rFonts w:asciiTheme="minorHAnsi" w:hAnsiTheme="minorHAnsi" w:cstheme="minorHAnsi"/>
-          <w:bCs/>
-        </w:rPr>
-      </w:pPr>
-    </w:p>
-    <w:p>
-      <w:pPr>
-        <w:spacing w:line="276" w:lineRule="auto"/>
-        <w:jc w:val="both"/>
-        <w:rPr>
-          <w:rFonts w:asciiTheme="minorHAnsi" w:hAnsiTheme="minorHAnsi" w:cstheme="minorHAnsi"/>
-          <w:bCs/>
-        </w:rPr>
-      </w:pPr>
-    </w:p>
-    <w:p>
-      <w:pPr>
-        <w:spacing w:line="276" w:lineRule="auto"/>
-        <w:jc w:val="both"/>
-        <w:rPr>
-          <w:rFonts w:asciiTheme="minorHAnsi" w:hAnsiTheme="minorHAnsi" w:cstheme="minorHAnsi"/>
-          <w:bCs/>
-        </w:rPr>
-      </w:pPr>
-    </w:p>
-    <w:p>
-      <w:pPr>
-        <w:spacing w:line="276" w:lineRule="auto"/>
-        <w:jc w:val="both"/>
-        <w:rPr>
-          <w:rFonts w:asciiTheme="minorHAnsi" w:hAnsiTheme="minorHAnsi" w:cstheme="minorHAnsi"/>
-          <w:bCs/>
-        </w:rPr>
-      </w:pPr>
-    </w:p>
-    <w:p>
-      <w:pPr>
-        <w:spacing w:line="276" w:lineRule="auto"/>
-        <w:jc w:val="both"/>
-        <w:rPr>
-          <w:rFonts w:asciiTheme="minorHAnsi" w:hAnsiTheme="minorHAnsi" w:cstheme="minorHAnsi"/>
-          <w:bCs/>
-        </w:rPr>
-      </w:pPr>
-    </w:p>
-    <w:p>
-      <w:pPr>
         <w:pStyle w:val="Listenabsatz"/>
         <w:spacing w:line="276" w:lineRule="auto"/>
         <w:ind w:left="360"/>
@@ -1286,22 +1347,7 @@
           <w:rFonts w:asciiTheme="minorHAnsi" w:hAnsiTheme="minorHAnsi" w:cstheme="minorHAnsi"/>
           <w:bCs/>
         </w:rPr>
-        <w:t xml:space="preserve">Öffnen Sie erneut </w:t>
-      </w:r>
-      <w:r>
-        <w:rPr>
-          <w:rFonts w:asciiTheme="minorHAnsi" w:hAnsiTheme="minorHAnsi" w:cstheme="minorHAnsi"/>
-          <w:b/>
-          <w:bCs/>
-        </w:rPr>
-        <w:t>Level 4</w:t>
-      </w:r>
-      <w:r>
-        <w:rPr>
-          <w:rFonts w:asciiTheme="minorHAnsi" w:hAnsiTheme="minorHAnsi" w:cstheme="minorHAnsi"/>
-          <w:bCs/>
-        </w:rPr>
-        <w:t xml:space="preserve"> und versuchen Sie, das Herz mit dem Monster zu nehmen und dabei vorher zu prüfen, ob das Monster auf dem Herz steht.</w:t>
+        <w:t>Öffnen Sie erneut Level 4 und versuchen Sie, das Herz mit dem Monster zu nehmen und dabei vorher zu prüfen, ob das Monster auf dem Herz steht.</w:t>
       </w:r>
     </w:p>
     <w:p>
@@ -1368,16 +1414,6 @@
     <w:p>
       <w:pPr>
         <w:pStyle w:val="Listenabsatz"/>
-        <w:rPr>
-          <w:rFonts w:asciiTheme="minorHAnsi" w:hAnsiTheme="minorHAnsi" w:cstheme="minorHAnsi"/>
-          <w:bCs/>
-        </w:rPr>
-      </w:pPr>
-    </w:p>
-    <w:p>
-      <w:pPr>
-        <w:spacing w:line="276" w:lineRule="auto"/>
-        <w:jc w:val="both"/>
         <w:rPr>
           <w:rFonts w:asciiTheme="minorHAnsi" w:hAnsiTheme="minorHAnsi" w:cstheme="minorHAnsi"/>
           <w:bCs/>
@@ -1593,28 +1629,7 @@
           <w:rFonts w:asciiTheme="minorHAnsi" w:hAnsiTheme="minorHAnsi" w:cstheme="minorHAnsi"/>
           <w:bCs/>
         </w:rPr>
-        <w:t xml:space="preserve">nennen. Nicht </w:t>
-      </w:r>
-      <w:r>
-        <w:rPr>
-          <w:rFonts w:asciiTheme="minorHAnsi" w:hAnsiTheme="minorHAnsi" w:cstheme="minorHAnsi"/>
-          <w:bCs/>
-        </w:rPr>
-        <w:t>alle</w:t>
-      </w:r>
-      <w:r>
-        <w:rPr>
-          <w:rFonts w:asciiTheme="minorHAnsi" w:hAnsiTheme="minorHAnsi" w:cstheme="minorHAnsi"/>
-          <w:bCs/>
-        </w:rPr>
-        <w:t xml:space="preserve"> Objek</w:t>
-      </w:r>
-      <w:r>
-        <w:rPr>
-          <w:rFonts w:asciiTheme="minorHAnsi" w:hAnsiTheme="minorHAnsi" w:cstheme="minorHAnsi"/>
-          <w:bCs/>
-        </w:rPr>
-        <w:t xml:space="preserve">te </w:t>
+        <w:t xml:space="preserve">nennen. </w:t>
       </w:r>
     </w:p>
     <w:p>
@@ -1650,29 +1665,6 @@
           <w:bCs/>
         </w:rPr>
       </w:pPr>
-      <w:r>
-        <w:rPr>
-          <w:rFonts w:asciiTheme="minorHAnsi" w:hAnsiTheme="minorHAnsi" w:cstheme="minorHAnsi"/>
-          <w:b/>
-          <w:bCs/>
-        </w:rPr>
-        <w:t>Beispiel</w:t>
-      </w:r>
-      <w:r>
-        <w:rPr>
-          <w:rFonts w:asciiTheme="minorHAnsi" w:hAnsiTheme="minorHAnsi" w:cstheme="minorHAnsi"/>
-          <w:b/>
-          <w:bCs/>
-        </w:rPr>
-        <w:t>e</w:t>
-      </w:r>
-      <w:r>
-        <w:rPr>
-          <w:rFonts w:asciiTheme="minorHAnsi" w:hAnsiTheme="minorHAnsi" w:cstheme="minorHAnsi"/>
-          <w:bCs/>
-        </w:rPr>
-        <w:t xml:space="preserve">: </w:t>
-      </w:r>
     </w:p>
     <w:p>
       <w:pPr>
@@ -1695,29 +1687,28 @@
           <w:rFonts w:asciiTheme="minorHAnsi" w:hAnsiTheme="minorHAnsi" w:cstheme="minorHAnsi"/>
           <w:bCs/>
         </w:rPr>
-        <w:t xml:space="preserve">Die Methode </w:t>
-      </w:r>
-      <w:r>
-        <w:rPr>
-          <w:rFonts w:ascii="Consolas" w:hAnsi="Consolas" w:cstheme="minorHAnsi"/>
-          <w:bCs/>
-          <w:color w:val="0070C0"/>
-        </w:rPr>
-        <w:t>geh</w:t>
-      </w:r>
-      <w:r>
-        <w:rPr>
-          <w:rFonts w:ascii="Consolas" w:hAnsi="Consolas" w:cstheme="minorHAnsi"/>
-          <w:bCs/>
-        </w:rPr>
-        <w:t>()</w:t>
-      </w:r>
-      <w:r>
-        <w:rPr>
-          <w:rFonts w:asciiTheme="minorHAnsi" w:hAnsiTheme="minorHAnsi" w:cstheme="minorHAnsi"/>
-          <w:bCs/>
-        </w:rPr>
-        <w:t xml:space="preserve"> </w:t>
+        <w:t xml:space="preserve">Nicht </w:t>
+      </w:r>
+      <w:r>
+        <w:rPr>
+          <w:rFonts w:asciiTheme="minorHAnsi" w:hAnsiTheme="minorHAnsi" w:cstheme="minorHAnsi"/>
+          <w:bCs/>
+        </w:rPr>
+        <w:t>alle</w:t>
+      </w:r>
+      <w:r>
+        <w:rPr>
+          <w:rFonts w:asciiTheme="minorHAnsi" w:hAnsiTheme="minorHAnsi" w:cstheme="minorHAnsi"/>
+          <w:bCs/>
+        </w:rPr>
+        <w:t xml:space="preserve"> Objek</w:t>
+      </w:r>
+      <w:r>
+        <w:rPr>
+          <w:rFonts w:asciiTheme="minorHAnsi" w:hAnsiTheme="minorHAnsi" w:cstheme="minorHAnsi"/>
+          <w:bCs/>
+        </w:rPr>
+        <w:t xml:space="preserve">te </w:t>
       </w:r>
     </w:p>
     <w:p>
@@ -1773,31 +1764,25 @@
       <w:r>
         <w:rPr>
           <w:rFonts w:asciiTheme="minorHAnsi" w:hAnsiTheme="minorHAnsi" w:cstheme="minorHAnsi"/>
-          <w:bCs/>
-        </w:rPr>
-        <w:t xml:space="preserve">Die Methode </w:t>
-      </w:r>
-      <w:r>
-        <w:rPr>
-          <w:rFonts w:ascii="Consolas" w:hAnsi="Consolas" w:cstheme="minorHAnsi"/>
-          <w:bCs/>
-          <w:color w:val="0070C0"/>
-        </w:rPr>
-        <w:t>nimm_herz</w:t>
-      </w:r>
-      <w:r>
-        <w:rPr>
-          <w:rFonts w:ascii="Consolas" w:hAnsi="Consolas" w:cstheme="minorHAnsi"/>
-          <w:bCs/>
-        </w:rPr>
-        <w:t>()</w:t>
-      </w:r>
-      <w:r>
-        <w:rPr>
-          <w:rFonts w:asciiTheme="minorHAnsi" w:hAnsiTheme="minorHAnsi" w:cstheme="minorHAnsi"/>
-          <w:bCs/>
-        </w:rPr>
-        <w:t xml:space="preserve"> </w:t>
+          <w:b/>
+          <w:bCs/>
+        </w:rPr>
+        <w:t>Beispiel</w:t>
+      </w:r>
+      <w:r>
+        <w:rPr>
+          <w:rFonts w:asciiTheme="minorHAnsi" w:hAnsiTheme="minorHAnsi" w:cstheme="minorHAnsi"/>
+          <w:b/>
+          <w:bCs/>
+        </w:rPr>
+        <w:t>e</w:t>
+      </w:r>
+      <w:r>
+        <w:rPr>
+          <w:rFonts w:asciiTheme="minorHAnsi" w:hAnsiTheme="minorHAnsi" w:cstheme="minorHAnsi"/>
+          <w:bCs/>
+        </w:rPr>
+        <w:t xml:space="preserve">: </w:t>
       </w:r>
     </w:p>
     <w:p>
@@ -1816,6 +1801,35 @@
           <w:bCs/>
         </w:rPr>
       </w:pPr>
+      <w:r>
+        <w:rPr>
+          <w:rFonts w:asciiTheme="minorHAnsi" w:hAnsiTheme="minorHAnsi" w:cstheme="minorHAnsi"/>
+          <w:bCs/>
+        </w:rPr>
+        <w:t xml:space="preserve">Die Methode </w:t>
+      </w:r>
+      <w:r>
+        <w:rPr>
+          <w:rFonts w:ascii="Consolas" w:hAnsi="Consolas" w:cstheme="minorHAnsi"/>
+          <w:bCs/>
+          <w:color w:val="0070C0"/>
+        </w:rPr>
+        <w:t>geh</w:t>
+      </w:r>
+      <w:r>
+        <w:rPr>
+          <w:rFonts w:ascii="Consolas" w:hAnsi="Consolas" w:cstheme="minorHAnsi"/>
+          <w:bCs/>
+        </w:rPr>
+        <w:t>()</w:t>
+      </w:r>
+      <w:r>
+        <w:rPr>
+          <w:rFonts w:asciiTheme="minorHAnsi" w:hAnsiTheme="minorHAnsi" w:cstheme="minorHAnsi"/>
+          <w:bCs/>
+        </w:rPr>
+        <w:t xml:space="preserve"> </w:t>
+      </w:r>
     </w:p>
     <w:p>
       <w:pPr>
@@ -1836,12 +1850,133 @@
     </w:p>
     <w:p>
       <w:pPr>
+        <w:pBdr>
+          <w:top w:val="single" w:sz="12" w:space="1" w:color="auto"/>
+          <w:left w:val="single" w:sz="12" w:space="4" w:color="auto"/>
+          <w:bottom w:val="single" w:sz="12" w:space="1" w:color="auto"/>
+          <w:right w:val="single" w:sz="12" w:space="4" w:color="auto"/>
+        </w:pBdr>
+        <w:shd w:val="clear" w:color="auto" w:fill="F2F2F2" w:themeFill="background1" w:themeFillShade="F2"/>
+        <w:spacing w:line="360" w:lineRule="auto"/>
+        <w:jc w:val="both"/>
+        <w:rPr>
+          <w:rFonts w:asciiTheme="minorHAnsi" w:hAnsiTheme="minorHAnsi" w:cstheme="minorHAnsi"/>
+          <w:bCs/>
+        </w:rPr>
+      </w:pPr>
+    </w:p>
+    <w:p>
+      <w:pPr>
+        <w:pBdr>
+          <w:top w:val="single" w:sz="12" w:space="1" w:color="auto"/>
+          <w:left w:val="single" w:sz="12" w:space="4" w:color="auto"/>
+          <w:bottom w:val="single" w:sz="12" w:space="1" w:color="auto"/>
+          <w:right w:val="single" w:sz="12" w:space="4" w:color="auto"/>
+        </w:pBdr>
+        <w:shd w:val="clear" w:color="auto" w:fill="F2F2F2" w:themeFill="background1" w:themeFillShade="F2"/>
+        <w:spacing w:line="360" w:lineRule="auto"/>
+        <w:jc w:val="both"/>
+        <w:rPr>
+          <w:rFonts w:asciiTheme="minorHAnsi" w:hAnsiTheme="minorHAnsi" w:cstheme="minorHAnsi"/>
+          <w:bCs/>
+        </w:rPr>
+      </w:pPr>
+    </w:p>
+    <w:p>
+      <w:pPr>
+        <w:pBdr>
+          <w:top w:val="single" w:sz="12" w:space="1" w:color="auto"/>
+          <w:left w:val="single" w:sz="12" w:space="4" w:color="auto"/>
+          <w:bottom w:val="single" w:sz="12" w:space="1" w:color="auto"/>
+          <w:right w:val="single" w:sz="12" w:space="4" w:color="auto"/>
+        </w:pBdr>
+        <w:shd w:val="clear" w:color="auto" w:fill="F2F2F2" w:themeFill="background1" w:themeFillShade="F2"/>
+        <w:spacing w:line="360" w:lineRule="auto"/>
+        <w:jc w:val="both"/>
+        <w:rPr>
+          <w:rFonts w:asciiTheme="minorHAnsi" w:hAnsiTheme="minorHAnsi" w:cstheme="minorHAnsi"/>
+          <w:bCs/>
+        </w:rPr>
+      </w:pPr>
+      <w:r>
+        <w:rPr>
+          <w:rFonts w:asciiTheme="minorHAnsi" w:hAnsiTheme="minorHAnsi" w:cstheme="minorHAnsi"/>
+          <w:bCs/>
+        </w:rPr>
+        <w:t xml:space="preserve">Die Methode </w:t>
+      </w:r>
+      <w:r>
+        <w:rPr>
+          <w:rFonts w:ascii="Consolas" w:hAnsi="Consolas" w:cstheme="minorHAnsi"/>
+          <w:bCs/>
+          <w:color w:val="0070C0"/>
+        </w:rPr>
+        <w:t>nimm_herz</w:t>
+      </w:r>
+      <w:r>
+        <w:rPr>
+          <w:rFonts w:ascii="Consolas" w:hAnsi="Consolas" w:cstheme="minorHAnsi"/>
+          <w:bCs/>
+        </w:rPr>
+        <w:t>()</w:t>
+      </w:r>
+      <w:r>
+        <w:rPr>
+          <w:rFonts w:asciiTheme="minorHAnsi" w:hAnsiTheme="minorHAnsi" w:cstheme="minorHAnsi"/>
+          <w:bCs/>
+        </w:rPr>
+        <w:t xml:space="preserve"> </w:t>
+      </w:r>
+    </w:p>
+    <w:p>
+      <w:pPr>
+        <w:pBdr>
+          <w:top w:val="single" w:sz="12" w:space="1" w:color="auto"/>
+          <w:left w:val="single" w:sz="12" w:space="4" w:color="auto"/>
+          <w:bottom w:val="single" w:sz="12" w:space="1" w:color="auto"/>
+          <w:right w:val="single" w:sz="12" w:space="4" w:color="auto"/>
+        </w:pBdr>
+        <w:shd w:val="clear" w:color="auto" w:fill="F2F2F2" w:themeFill="background1" w:themeFillShade="F2"/>
+        <w:spacing w:line="360" w:lineRule="auto"/>
+        <w:jc w:val="both"/>
+        <w:rPr>
+          <w:rFonts w:asciiTheme="minorHAnsi" w:hAnsiTheme="minorHAnsi" w:cstheme="minorHAnsi"/>
+          <w:bCs/>
+        </w:rPr>
+      </w:pPr>
+    </w:p>
+    <w:p>
+      <w:pPr>
+        <w:pBdr>
+          <w:top w:val="single" w:sz="12" w:space="1" w:color="auto"/>
+          <w:left w:val="single" w:sz="12" w:space="4" w:color="auto"/>
+          <w:bottom w:val="single" w:sz="12" w:space="1" w:color="auto"/>
+          <w:right w:val="single" w:sz="12" w:space="4" w:color="auto"/>
+        </w:pBdr>
+        <w:shd w:val="clear" w:color="auto" w:fill="F2F2F2" w:themeFill="background1" w:themeFillShade="F2"/>
+        <w:spacing w:line="360" w:lineRule="auto"/>
+        <w:jc w:val="both"/>
+        <w:rPr>
+          <w:rFonts w:asciiTheme="minorHAnsi" w:hAnsiTheme="minorHAnsi" w:cstheme="minorHAnsi"/>
+          <w:bCs/>
+        </w:rPr>
+      </w:pPr>
+    </w:p>
+    <w:p>
+      <w:pPr>
         <w:spacing w:line="276" w:lineRule="auto"/>
         <w:rPr>
           <w:rFonts w:asciiTheme="minorHAnsi" w:hAnsiTheme="minorHAnsi" w:cstheme="minorHAnsi"/>
           <w:bCs/>
         </w:rPr>
       </w:pPr>
+      <w:r>
+        <w:rPr>
+          <w:rFonts w:asciiTheme="minorHAnsi" w:hAnsiTheme="minorHAnsi" w:cstheme="minorHAnsi"/>
+          <w:bCs/>
+        </w:rPr>
+        <w:br w:type="page"/>
+      </w:r>
     </w:p>
     <w:p>
       <w:pPr>
@@ -2477,7 +2612,7 @@
             </wp:anchor>
           </w:drawing>
         </mc:Choice>
-        <mc:Fallback xmlns:a="http://schemas.openxmlformats.org/drawingml/2006/main" xmlns:a14="http://schemas.microsoft.com/office/drawing/2010/main" xmlns:mv="urn:schemas-microsoft-com:mac:vml" xmlns:mo="http://schemas.microsoft.com/office/mac/office/2008/main">
+        <mc:Fallback xmlns:mo="http://schemas.microsoft.com/office/mac/office/2008/main" xmlns:mv="urn:schemas-microsoft-com:mac:vml" xmlns:a14="http://schemas.microsoft.com/office/drawing/2010/main" xmlns:a="http://schemas.openxmlformats.org/drawingml/2006/main">
           <w:pict w14:anchorId="2646614C">
             <v:shapetype id="_x0000_t32" coordsize="21600,21600" o:oned="t" filled="f" o:spt="32" path="m0,0l21600,21600e" w14:anchorId="58AB14E3">
               <v:path fillok="f" arrowok="t" o:connecttype="none"/>
@@ -7080,19 +7215,6 @@
 </file>
 
 <file path=customXml/item1.xml><?xml version="1.0" encoding="utf-8"?>
-<b:Sources xmlns:b="http://schemas.openxmlformats.org/officeDocument/2006/bibliography" xmlns="http://schemas.openxmlformats.org/officeDocument/2006/bibliography" SelectedStyle="\APA.XSL" StyleName="APA"/>
-</file>
-
-<file path=customXml/item2.xml><?xml version="1.0" encoding="utf-8"?>
-<?mso-contentType ?>
-<FormTemplates xmlns="http://schemas.microsoft.com/sharepoint/v3/contenttype/forms">
-  <Display>DocumentLibraryForm</Display>
-  <Edit>DocumentLibraryForm</Edit>
-  <New>DocumentLibraryForm</New>
-</FormTemplates>
-</file>
-
-<file path=customXml/item3.xml><?xml version="1.0" encoding="utf-8"?>
 <ct:contentTypeSchema xmlns:ct="http://schemas.microsoft.com/office/2006/metadata/contentType" xmlns:ma="http://schemas.microsoft.com/office/2006/metadata/properties/metaAttributes" ct:_="" ma:_="" ma:contentTypeName="Dokument" ma:contentTypeID="0x010100EE0DCA244F6C0847B3B5725D9237425B" ma:contentTypeVersion="8" ma:contentTypeDescription="Ein neues Dokument erstellen." ma:contentTypeScope="" ma:versionID="a3220608c1b681b8f6d8a8481893f4ce">
   <xsd:schema xmlns:xsd="http://www.w3.org/2001/XMLSchema" xmlns:xs="http://www.w3.org/2001/XMLSchema" xmlns:p="http://schemas.microsoft.com/office/2006/metadata/properties" xmlns:ns2="f56dc3be-905a-4ca1-b039-532e97cc7aee" targetNamespace="http://schemas.microsoft.com/office/2006/metadata/properties" ma:root="true" ma:fieldsID="3ed8374d44d52bbf3073a6011d0781e7" ns2:_="">
     <xsd:import namespace="f56dc3be-905a-4ca1-b039-532e97cc7aee"/>
@@ -7262,6 +7384,19 @@
 </ct:contentTypeSchema>
 </file>
 
+<file path=customXml/item2.xml><?xml version="1.0" encoding="utf-8"?>
+<?mso-contentType ?>
+<FormTemplates xmlns="http://schemas.microsoft.com/sharepoint/v3/contenttype/forms">
+  <Display>DocumentLibraryForm</Display>
+  <Edit>DocumentLibraryForm</Edit>
+  <New>DocumentLibraryForm</New>
+</FormTemplates>
+</file>
+
+<file path=customXml/item3.xml><?xml version="1.0" encoding="utf-8"?>
+<b:Sources xmlns:b="http://schemas.openxmlformats.org/officeDocument/2006/bibliography" xmlns="http://schemas.openxmlformats.org/officeDocument/2006/bibliography" SelectedStyle="\APA.XSL" StyleName="APA"/>
+</file>
+
 <file path=customXml/item4.xml><?xml version="1.0" encoding="utf-8"?>
 <p:properties xmlns:p="http://schemas.microsoft.com/office/2006/metadata/properties" xmlns:xsi="http://www.w3.org/2001/XMLSchema-instance" xmlns:pc="http://schemas.microsoft.com/office/infopath/2007/PartnerControls">
   <documentManagement/>
@@ -7269,22 +7404,6 @@
 </file>
 
 <file path=customXml/itemProps1.xml><?xml version="1.0" encoding="utf-8"?>
-<ds:datastoreItem xmlns:ds="http://schemas.openxmlformats.org/officeDocument/2006/customXml" ds:itemID="{246B7B17-25F4-4E56-9F06-49C0B860159C}">
-  <ds:schemaRefs>
-    <ds:schemaRef ds:uri="http://schemas.openxmlformats.org/officeDocument/2006/bibliography"/>
-  </ds:schemaRefs>
-</ds:datastoreItem>
-</file>
-
-<file path=customXml/itemProps2.xml><?xml version="1.0" encoding="utf-8"?>
-<ds:datastoreItem xmlns:ds="http://schemas.openxmlformats.org/officeDocument/2006/customXml" ds:itemID="{51542F5A-C58B-42AA-8060-8BFFE8669043}">
-  <ds:schemaRefs>
-    <ds:schemaRef ds:uri="http://schemas.microsoft.com/sharepoint/v3/contenttype/forms"/>
-  </ds:schemaRefs>
-</ds:datastoreItem>
-</file>
-
-<file path=customXml/itemProps3.xml><?xml version="1.0" encoding="utf-8"?>
 <ds:datastoreItem xmlns:ds="http://schemas.openxmlformats.org/officeDocument/2006/customXml" ds:itemID="{E6CA547D-0DDF-4B4E-8306-18DE812FCDA3}">
   <ds:schemaRefs>
     <ds:schemaRef ds:uri="http://schemas.microsoft.com/office/2006/metadata/contentType"/>
@@ -7302,6 +7421,22 @@
 </ds:datastoreItem>
 </file>
 
+<file path=customXml/itemProps2.xml><?xml version="1.0" encoding="utf-8"?>
+<ds:datastoreItem xmlns:ds="http://schemas.openxmlformats.org/officeDocument/2006/customXml" ds:itemID="{51542F5A-C58B-42AA-8060-8BFFE8669043}">
+  <ds:schemaRefs>
+    <ds:schemaRef ds:uri="http://schemas.microsoft.com/sharepoint/v3/contenttype/forms"/>
+  </ds:schemaRefs>
+</ds:datastoreItem>
+</file>
+
+<file path=customXml/itemProps3.xml><?xml version="1.0" encoding="utf-8"?>
+<ds:datastoreItem xmlns:ds="http://schemas.openxmlformats.org/officeDocument/2006/customXml" ds:itemID="{246B7B17-25F4-4E56-9F06-49C0B860159C}">
+  <ds:schemaRefs>
+    <ds:schemaRef ds:uri="http://schemas.openxmlformats.org/officeDocument/2006/bibliography"/>
+  </ds:schemaRefs>
+</ds:datastoreItem>
+</file>
+
 <file path=customXml/itemProps4.xml><?xml version="1.0" encoding="utf-8"?>
 <ds:datastoreItem xmlns:ds="http://schemas.openxmlformats.org/officeDocument/2006/customXml" ds:itemID="{0CC69838-1D93-418E-937F-6756890E3A4A}">
   <ds:schemaRefs>

</xml_diff>